<commit_message>
Added csv logic, removed channel select button
</commit_message>
<xml_diff>
--- a/Oscilloscope Manual.docx
+++ b/Oscilloscope Manual.docx
@@ -395,8 +395,6 @@
             <w:r>
               <w:t xml:space="preserve">Hold/run button </w:t>
             </w:r>
-            <w:bookmarkStart w:id="0" w:name="_GoBack"/>
-            <w:bookmarkEnd w:id="0"/>
           </w:p>
           <w:p>
             <w:pPr>
@@ -3253,65 +3251,8 @@
       <w:pPr>
         <w:pStyle w:val="Heading2"/>
       </w:pPr>
-      <w:r>
-        <w:t>Channel Select</w:t>
-      </w:r>
-    </w:p>
-    <w:p>
-      <w:pPr>
-        <w:pStyle w:val="ListParagraph"/>
-        <w:numPr>
-          <w:ilvl w:val="0"/>
-          <w:numId w:val="7"/>
-        </w:numPr>
-      </w:pPr>
-      <w:r>
-        <w:t>In the Supreme</w:t>
-      </w:r>
-      <w:r>
-        <w:t xml:space="preserve"> Super Edition 1000 series LabVIEW Oscilloscope, you can select either of two channels: Left (L) or Right (R)</w:t>
-      </w:r>
-    </w:p>
-    <w:p>
-      <w:pPr>
-        <w:pStyle w:val="ListParagraph"/>
-        <w:numPr>
-          <w:ilvl w:val="1"/>
-          <w:numId w:val="7"/>
-        </w:numPr>
-      </w:pPr>
-      <w:r>
-        <w:t xml:space="preserve">Left channel grabs only data from column 1 of your </w:t>
-      </w:r>
-      <w:r>
-        <w:t>input file</w:t>
-      </w:r>
-    </w:p>
-    <w:p>
-      <w:pPr>
-        <w:pStyle w:val="ListParagraph"/>
-        <w:numPr>
-          <w:ilvl w:val="1"/>
-          <w:numId w:val="7"/>
-        </w:numPr>
-      </w:pPr>
-      <w:r>
-        <w:t xml:space="preserve">Right channel </w:t>
-      </w:r>
-      <w:r>
-        <w:t>grabs only data from</w:t>
-      </w:r>
-      <w:r>
-        <w:t xml:space="preserve"> column 2 of your </w:t>
-      </w:r>
-      <w:r>
-        <w:t>input file</w:t>
-      </w:r>
-    </w:p>
-    <w:p>
-      <w:pPr>
-        <w:pStyle w:val="Heading2"/>
-      </w:pPr>
+      <w:bookmarkStart w:id="0" w:name="_GoBack"/>
+      <w:bookmarkEnd w:id="0"/>
       <w:r>
         <w:t>Moving Average</w:t>
       </w:r>
@@ -5935,15 +5876,6 @@
 </file>
 
 <file path=customXml/item1.xml><?xml version="1.0" encoding="utf-8"?>
-<?mso-contentType ?>
-<FormTemplates xmlns="http://schemas.microsoft.com/sharepoint/v3/contenttype/forms">
-  <Display>DocumentLibraryForm</Display>
-  <Edit>DocumentLibraryForm</Edit>
-  <New>DocumentLibraryForm</New>
-</FormTemplates>
-</file>
-
-<file path=customXml/item2.xml><?xml version="1.0" encoding="utf-8"?>
 <ct:contentTypeSchema xmlns:ct="http://schemas.microsoft.com/office/2006/metadata/contentType" xmlns:ma="http://schemas.microsoft.com/office/2006/metadata/properties/metaAttributes" ct:_="" ma:_="" ma:contentTypeName="Document" ma:contentTypeID="0x010100890D11685D02724C80F4E7F899FF7D31" ma:contentTypeVersion="13" ma:contentTypeDescription="Create a new document." ma:contentTypeScope="" ma:versionID="2b8ef3543242d25f5948567fce8162eb">
   <xsd:schema xmlns:xsd="http://www.w3.org/2001/XMLSchema" xmlns:xs="http://www.w3.org/2001/XMLSchema" xmlns:p="http://schemas.microsoft.com/office/2006/metadata/properties" xmlns:ns3="49826eff-d368-4af5-8b23-1ae951fc1874" xmlns:ns4="ad17664c-53c1-4007-961e-334c4d83c0aa" targetNamespace="http://schemas.microsoft.com/office/2006/metadata/properties" ma:root="true" ma:fieldsID="c83b6284c08fb2d4cb45f3d07a45ee45" ns3:_="" ns4:_="">
     <xsd:import namespace="49826eff-d368-4af5-8b23-1ae951fc1874"/>
@@ -6166,6 +6098,15 @@
 </ct:contentTypeSchema>
 </file>
 
+<file path=customXml/item2.xml><?xml version="1.0" encoding="utf-8"?>
+<?mso-contentType ?>
+<FormTemplates xmlns="http://schemas.microsoft.com/sharepoint/v3/contenttype/forms">
+  <Display>DocumentLibraryForm</Display>
+  <Edit>DocumentLibraryForm</Edit>
+  <New>DocumentLibraryForm</New>
+</FormTemplates>
+</file>
+
 <file path=customXml/item3.xml><?xml version="1.0" encoding="utf-8"?>
 <p:properties xmlns:p="http://schemas.microsoft.com/office/2006/metadata/properties" xmlns:xsi="http://www.w3.org/2001/XMLSchema-instance" xmlns:pc="http://schemas.microsoft.com/office/infopath/2007/PartnerControls">
   <documentManagement/>
@@ -6177,14 +6118,6 @@
 </file>
 
 <file path=customXml/itemProps1.xml><?xml version="1.0" encoding="utf-8"?>
-<ds:datastoreItem xmlns:ds="http://schemas.openxmlformats.org/officeDocument/2006/customXml" ds:itemID="{49722D9B-2EB0-4138-AB92-34C21785AA7B}">
-  <ds:schemaRefs>
-    <ds:schemaRef ds:uri="http://schemas.microsoft.com/sharepoint/v3/contenttype/forms"/>
-  </ds:schemaRefs>
-</ds:datastoreItem>
-</file>
-
-<file path=customXml/itemProps2.xml><?xml version="1.0" encoding="utf-8"?>
 <ds:datastoreItem xmlns:ds="http://schemas.openxmlformats.org/officeDocument/2006/customXml" ds:itemID="{6BD51F8C-EC0B-4289-834F-0ECE6426F42C}">
   <ds:schemaRefs>
     <ds:schemaRef ds:uri="http://schemas.microsoft.com/office/2006/metadata/contentType"/>
@@ -6203,6 +6136,14 @@
 </ds:datastoreItem>
 </file>
 
+<file path=customXml/itemProps2.xml><?xml version="1.0" encoding="utf-8"?>
+<ds:datastoreItem xmlns:ds="http://schemas.openxmlformats.org/officeDocument/2006/customXml" ds:itemID="{49722D9B-2EB0-4138-AB92-34C21785AA7B}">
+  <ds:schemaRefs>
+    <ds:schemaRef ds:uri="http://schemas.microsoft.com/sharepoint/v3/contenttype/forms"/>
+  </ds:schemaRefs>
+</ds:datastoreItem>
+</file>
+
 <file path=customXml/itemProps3.xml><?xml version="1.0" encoding="utf-8"?>
 <ds:datastoreItem xmlns:ds="http://schemas.openxmlformats.org/officeDocument/2006/customXml" ds:itemID="{05128F36-579A-4018-8F26-9181271C5903}">
   <ds:schemaRefs>
@@ -6213,7 +6154,7 @@
 </file>
 
 <file path=customXml/itemProps4.xml><?xml version="1.0" encoding="utf-8"?>
-<ds:datastoreItem xmlns:ds="http://schemas.openxmlformats.org/officeDocument/2006/customXml" ds:itemID="{C0BAE98F-62F2-40E1-ACB6-833D5B3C0C67}">
+<ds:datastoreItem xmlns:ds="http://schemas.openxmlformats.org/officeDocument/2006/customXml" ds:itemID="{05AA3CEA-588A-4581-B6D5-7387EDCDD056}">
   <ds:schemaRefs>
     <ds:schemaRef ds:uri="http://schemas.openxmlformats.org/officeDocument/2006/bibliography"/>
   </ds:schemaRefs>

</xml_diff>

<commit_message>
Final Version, submitted this version
</commit_message>
<xml_diff>
--- a/Oscilloscope Manual.docx
+++ b/Oscilloscope Manual.docx
@@ -172,6 +172,15 @@
       <w:r>
         <w:br w:type="page"/>
       </w:r>
+      <w:r>
+        <w:lastRenderedPageBreak/>
+        <w:t>[]</w:t>
+      </w:r>
+      <w:r>
+        <w:t>[</w:t>
+      </w:r>
+      <w:bookmarkStart w:id="0" w:name="_GoBack"/>
+      <w:bookmarkEnd w:id="0"/>
     </w:p>
     <w:p/>
     <w:p>
@@ -185,16 +194,8 @@
         <w:rPr>
           <w:u w:val="single"/>
         </w:rPr>
-        <w:t xml:space="preserve">Features </w:t>
-      </w:r>
-      <w:proofErr w:type="gramStart"/>
-      <w:r>
-        <w:rPr>
-          <w:u w:val="single"/>
-        </w:rPr>
-        <w:t>at A Glance</w:t>
-      </w:r>
-      <w:proofErr w:type="gramEnd"/>
+        <w:t>Features at A Glance</w:t>
+      </w:r>
     </w:p>
     <w:p/>
     <w:tbl>
@@ -3251,8 +3252,6 @@
       <w:pPr>
         <w:pStyle w:val="Heading2"/>
       </w:pPr>
-      <w:bookmarkStart w:id="0" w:name="_GoBack"/>
-      <w:bookmarkEnd w:id="0"/>
       <w:r>
         <w:t>Moving Average</w:t>
       </w:r>
@@ -3295,23 +3294,8 @@
     </w:p>
     <w:p>
       <w:pPr>
-        <w:pStyle w:val="Heading2"/>
-      </w:pPr>
-      <w:r>
-        <w:t>Stop Program</w:t>
-      </w:r>
-    </w:p>
-    <w:p>
-      <w:pPr>
-        <w:pStyle w:val="ListParagraph"/>
-        <w:numPr>
-          <w:ilvl w:val="0"/>
-          <w:numId w:val="7"/>
-        </w:numPr>
-      </w:pPr>
-      <w:r>
-        <w:t>Does not work</w:t>
-      </w:r>
+        <w:ind w:left="360"/>
+      </w:pPr>
     </w:p>
     <w:sectPr>
       <w:headerReference w:type="default" r:id="rId17"/>
@@ -5876,6 +5860,21 @@
 </file>
 
 <file path=customXml/item1.xml><?xml version="1.0" encoding="utf-8"?>
+<p:properties xmlns:p="http://schemas.microsoft.com/office/2006/metadata/properties" xmlns:xsi="http://www.w3.org/2001/XMLSchema-instance" xmlns:pc="http://schemas.microsoft.com/office/infopath/2007/PartnerControls">
+  <documentManagement/>
+</p:properties>
+</file>
+
+<file path=customXml/item2.xml><?xml version="1.0" encoding="utf-8"?>
+<?mso-contentType ?>
+<FormTemplates xmlns="http://schemas.microsoft.com/sharepoint/v3/contenttype/forms">
+  <Display>DocumentLibraryForm</Display>
+  <Edit>DocumentLibraryForm</Edit>
+  <New>DocumentLibraryForm</New>
+</FormTemplates>
+</file>
+
+<file path=customXml/item3.xml><?xml version="1.0" encoding="utf-8"?>
 <ct:contentTypeSchema xmlns:ct="http://schemas.microsoft.com/office/2006/metadata/contentType" xmlns:ma="http://schemas.microsoft.com/office/2006/metadata/properties/metaAttributes" ct:_="" ma:_="" ma:contentTypeName="Document" ma:contentTypeID="0x010100890D11685D02724C80F4E7F899FF7D31" ma:contentTypeVersion="13" ma:contentTypeDescription="Create a new document." ma:contentTypeScope="" ma:versionID="2b8ef3543242d25f5948567fce8162eb">
   <xsd:schema xmlns:xsd="http://www.w3.org/2001/XMLSchema" xmlns:xs="http://www.w3.org/2001/XMLSchema" xmlns:p="http://schemas.microsoft.com/office/2006/metadata/properties" xmlns:ns3="49826eff-d368-4af5-8b23-1ae951fc1874" xmlns:ns4="ad17664c-53c1-4007-961e-334c4d83c0aa" targetNamespace="http://schemas.microsoft.com/office/2006/metadata/properties" ma:root="true" ma:fieldsID="c83b6284c08fb2d4cb45f3d07a45ee45" ns3:_="" ns4:_="">
     <xsd:import namespace="49826eff-d368-4af5-8b23-1ae951fc1874"/>
@@ -6098,26 +6097,28 @@
 </ct:contentTypeSchema>
 </file>
 
-<file path=customXml/item2.xml><?xml version="1.0" encoding="utf-8"?>
-<?mso-contentType ?>
-<FormTemplates xmlns="http://schemas.microsoft.com/sharepoint/v3/contenttype/forms">
-  <Display>DocumentLibraryForm</Display>
-  <Edit>DocumentLibraryForm</Edit>
-  <New>DocumentLibraryForm</New>
-</FormTemplates>
-</file>
-
-<file path=customXml/item3.xml><?xml version="1.0" encoding="utf-8"?>
-<p:properties xmlns:p="http://schemas.microsoft.com/office/2006/metadata/properties" xmlns:xsi="http://www.w3.org/2001/XMLSchema-instance" xmlns:pc="http://schemas.microsoft.com/office/infopath/2007/PartnerControls">
-  <documentManagement/>
-</p:properties>
-</file>
-
 <file path=customXml/item4.xml><?xml version="1.0" encoding="utf-8"?>
 <b:Sources xmlns:b="http://schemas.openxmlformats.org/officeDocument/2006/bibliography" xmlns="http://schemas.openxmlformats.org/officeDocument/2006/bibliography" SelectedStyle="\APASixthEditionOfficeOnline.xsl" StyleName="APA" Version="6"/>
 </file>
 
 <file path=customXml/itemProps1.xml><?xml version="1.0" encoding="utf-8"?>
+<ds:datastoreItem xmlns:ds="http://schemas.openxmlformats.org/officeDocument/2006/customXml" ds:itemID="{05128F36-579A-4018-8F26-9181271C5903}">
+  <ds:schemaRefs>
+    <ds:schemaRef ds:uri="http://schemas.microsoft.com/office/2006/metadata/properties"/>
+    <ds:schemaRef ds:uri="http://schemas.microsoft.com/office/infopath/2007/PartnerControls"/>
+  </ds:schemaRefs>
+</ds:datastoreItem>
+</file>
+
+<file path=customXml/itemProps2.xml><?xml version="1.0" encoding="utf-8"?>
+<ds:datastoreItem xmlns:ds="http://schemas.openxmlformats.org/officeDocument/2006/customXml" ds:itemID="{49722D9B-2EB0-4138-AB92-34C21785AA7B}">
+  <ds:schemaRefs>
+    <ds:schemaRef ds:uri="http://schemas.microsoft.com/sharepoint/v3/contenttype/forms"/>
+  </ds:schemaRefs>
+</ds:datastoreItem>
+</file>
+
+<file path=customXml/itemProps3.xml><?xml version="1.0" encoding="utf-8"?>
 <ds:datastoreItem xmlns:ds="http://schemas.openxmlformats.org/officeDocument/2006/customXml" ds:itemID="{6BD51F8C-EC0B-4289-834F-0ECE6426F42C}">
   <ds:schemaRefs>
     <ds:schemaRef ds:uri="http://schemas.microsoft.com/office/2006/metadata/contentType"/>
@@ -6136,25 +6137,8 @@
 </ds:datastoreItem>
 </file>
 
-<file path=customXml/itemProps2.xml><?xml version="1.0" encoding="utf-8"?>
-<ds:datastoreItem xmlns:ds="http://schemas.openxmlformats.org/officeDocument/2006/customXml" ds:itemID="{49722D9B-2EB0-4138-AB92-34C21785AA7B}">
-  <ds:schemaRefs>
-    <ds:schemaRef ds:uri="http://schemas.microsoft.com/sharepoint/v3/contenttype/forms"/>
-  </ds:schemaRefs>
-</ds:datastoreItem>
-</file>
-
-<file path=customXml/itemProps3.xml><?xml version="1.0" encoding="utf-8"?>
-<ds:datastoreItem xmlns:ds="http://schemas.openxmlformats.org/officeDocument/2006/customXml" ds:itemID="{05128F36-579A-4018-8F26-9181271C5903}">
-  <ds:schemaRefs>
-    <ds:schemaRef ds:uri="http://schemas.microsoft.com/office/2006/metadata/properties"/>
-    <ds:schemaRef ds:uri="http://schemas.microsoft.com/office/infopath/2007/PartnerControls"/>
-  </ds:schemaRefs>
-</ds:datastoreItem>
-</file>
-
 <file path=customXml/itemProps4.xml><?xml version="1.0" encoding="utf-8"?>
-<ds:datastoreItem xmlns:ds="http://schemas.openxmlformats.org/officeDocument/2006/customXml" ds:itemID="{05AA3CEA-588A-4581-B6D5-7387EDCDD056}">
+<ds:datastoreItem xmlns:ds="http://schemas.openxmlformats.org/officeDocument/2006/customXml" ds:itemID="{F8327FE6-BC12-4597-9D2C-E507F314A337}">
   <ds:schemaRefs>
     <ds:schemaRef ds:uri="http://schemas.openxmlformats.org/officeDocument/2006/bibliography"/>
   </ds:schemaRefs>

</xml_diff>